<commit_message>
fuzzy 67 y prog
</commit_message>
<xml_diff>
--- a/2doAnyo/representacionConocimiento/practica1/v1.5_robot/memoria.docx
+++ b/2doAnyo/representacionConocimiento/practica1/v1.5_robot/memoria.docx
@@ -75,7 +75,7 @@
       <w:pPr>
         <w:pStyle w:val="Heading2"/>
       </w:pPr>
-      <w:bookmarkStart w:id="0" w:name="_Toc182826206"/>
+      <w:bookmarkStart w:id="0" w:name="_Toc182952339"/>
       <w:r>
         <w:lastRenderedPageBreak/>
         <w:t>Indice:</w:t>
@@ -110,7 +110,7 @@
       <w:r>
         <w:fldChar w:fldCharType="separate"/>
       </w:r>
-      <w:hyperlink w:anchor="_Toc182826206" w:history="1">
+      <w:hyperlink w:anchor="_Toc182952339" w:history="1">
         <w:r>
           <w:rPr>
             <w:rStyle w:val="Hyperlink"/>
@@ -137,7 +137,7 @@
             <w:noProof/>
             <w:webHidden/>
           </w:rPr>
-          <w:instrText xml:space="preserve"> PAGEREF _Toc182826206 \h </w:instrText>
+          <w:instrText xml:space="preserve"> PAGEREF _Toc182952339 \h </w:instrText>
         </w:r>
         <w:r>
           <w:rPr>
@@ -188,7 +188,7 @@
           <w14:ligatures w14:val="standardContextual"/>
         </w:rPr>
       </w:pPr>
-      <w:hyperlink w:anchor="_Toc182826207" w:history="1">
+      <w:hyperlink w:anchor="_Toc182952340" w:history="1">
         <w:r>
           <w:rPr>
             <w:rStyle w:val="Hyperlink"/>
@@ -237,7 +237,7 @@
             <w:noProof/>
             <w:webHidden/>
           </w:rPr>
-          <w:instrText xml:space="preserve"> PAGEREF _Toc182826207 \h </w:instrText>
+          <w:instrText xml:space="preserve"> PAGEREF _Toc182952340 \h </w:instrText>
         </w:r>
         <w:r>
           <w:rPr>
@@ -288,7 +288,7 @@
           <w14:ligatures w14:val="standardContextual"/>
         </w:rPr>
       </w:pPr>
-      <w:hyperlink w:anchor="_Toc182826208" w:history="1">
+      <w:hyperlink w:anchor="_Toc182952341" w:history="1">
         <w:r>
           <w:rPr>
             <w:rStyle w:val="Hyperlink"/>
@@ -337,7 +337,7 @@
             <w:noProof/>
             <w:webHidden/>
           </w:rPr>
-          <w:instrText xml:space="preserve"> PAGEREF _Toc182826208 \h </w:instrText>
+          <w:instrText xml:space="preserve"> PAGEREF _Toc182952341 \h </w:instrText>
         </w:r>
         <w:r>
           <w:rPr>
@@ -388,7 +388,7 @@
           <w14:ligatures w14:val="standardContextual"/>
         </w:rPr>
       </w:pPr>
-      <w:hyperlink w:anchor="_Toc182826209" w:history="1">
+      <w:hyperlink w:anchor="_Toc182952342" w:history="1">
         <w:r>
           <w:rPr>
             <w:rStyle w:val="Hyperlink"/>
@@ -437,7 +437,7 @@
             <w:noProof/>
             <w:webHidden/>
           </w:rPr>
-          <w:instrText xml:space="preserve"> PAGEREF _Toc182826209 \h </w:instrText>
+          <w:instrText xml:space="preserve"> PAGEREF _Toc182952342 \h </w:instrText>
         </w:r>
         <w:r>
           <w:rPr>
@@ -488,7 +488,7 @@
           <w14:ligatures w14:val="standardContextual"/>
         </w:rPr>
       </w:pPr>
-      <w:hyperlink w:anchor="_Toc182826210" w:history="1">
+      <w:hyperlink w:anchor="_Toc182952343" w:history="1">
         <w:r>
           <w:rPr>
             <w:rStyle w:val="Hyperlink"/>
@@ -537,7 +537,7 @@
             <w:noProof/>
             <w:webHidden/>
           </w:rPr>
-          <w:instrText xml:space="preserve"> PAGEREF _Toc182826210 \h </w:instrText>
+          <w:instrText xml:space="preserve"> PAGEREF _Toc182952343 \h </w:instrText>
         </w:r>
         <w:r>
           <w:rPr>
@@ -557,7 +557,7 @@
             <w:noProof/>
             <w:webHidden/>
           </w:rPr>
-          <w:t>5</w:t>
+          <w:t>6</w:t>
         </w:r>
         <w:r>
           <w:rPr>
@@ -587,7 +587,7 @@
           <w14:ligatures w14:val="standardContextual"/>
         </w:rPr>
       </w:pPr>
-      <w:hyperlink w:anchor="_Toc182826211" w:history="1">
+      <w:hyperlink w:anchor="_Toc182952344" w:history="1">
         <w:r>
           <w:rPr>
             <w:rStyle w:val="Hyperlink"/>
@@ -615,7 +615,7 @@
             <w:noProof/>
             <w:webHidden/>
           </w:rPr>
-          <w:instrText xml:space="preserve"> PAGEREF _Toc182826211 \h </w:instrText>
+          <w:instrText xml:space="preserve"> PAGEREF _Toc182952344 \h </w:instrText>
         </w:r>
         <w:r>
           <w:rPr>
@@ -635,7 +635,7 @@
             <w:noProof/>
             <w:webHidden/>
           </w:rPr>
-          <w:t>5</w:t>
+          <w:t>6</w:t>
         </w:r>
         <w:r>
           <w:rPr>
@@ -665,7 +665,7 @@
           <w14:ligatures w14:val="standardContextual"/>
         </w:rPr>
       </w:pPr>
-      <w:hyperlink w:anchor="_Toc182826212" w:history="1">
+      <w:hyperlink w:anchor="_Toc182952345" w:history="1">
         <w:r>
           <w:rPr>
             <w:rStyle w:val="Hyperlink"/>
@@ -693,7 +693,7 @@
             <w:noProof/>
             <w:webHidden/>
           </w:rPr>
-          <w:instrText xml:space="preserve"> PAGEREF _Toc182826212 \h </w:instrText>
+          <w:instrText xml:space="preserve"> PAGEREF _Toc182952345 \h </w:instrText>
         </w:r>
         <w:r>
           <w:rPr>
@@ -713,7 +713,7 @@
             <w:noProof/>
             <w:webHidden/>
           </w:rPr>
-          <w:t>6</w:t>
+          <w:t>7</w:t>
         </w:r>
         <w:r>
           <w:rPr>
@@ -743,7 +743,7 @@
           <w14:ligatures w14:val="standardContextual"/>
         </w:rPr>
       </w:pPr>
-      <w:hyperlink w:anchor="_Toc182826213" w:history="1">
+      <w:hyperlink w:anchor="_Toc182952346" w:history="1">
         <w:r>
           <w:rPr>
             <w:rStyle w:val="Hyperlink"/>
@@ -771,7 +771,7 @@
             <w:noProof/>
             <w:webHidden/>
           </w:rPr>
-          <w:instrText xml:space="preserve"> PAGEREF _Toc182826213 \h </w:instrText>
+          <w:instrText xml:space="preserve"> PAGEREF _Toc182952346 \h </w:instrText>
         </w:r>
         <w:r>
           <w:rPr>
@@ -791,7 +791,7 @@
             <w:noProof/>
             <w:webHidden/>
           </w:rPr>
-          <w:t>7</w:t>
+          <w:t>8</w:t>
         </w:r>
         <w:r>
           <w:rPr>
@@ -822,7 +822,7 @@
           <w14:ligatures w14:val="standardContextual"/>
         </w:rPr>
       </w:pPr>
-      <w:hyperlink w:anchor="_Toc182826214" w:history="1">
+      <w:hyperlink w:anchor="_Toc182952347" w:history="1">
         <w:r>
           <w:rPr>
             <w:rStyle w:val="Hyperlink"/>
@@ -871,7 +871,7 @@
             <w:noProof/>
             <w:webHidden/>
           </w:rPr>
-          <w:instrText xml:space="preserve"> PAGEREF _Toc182826214 \h </w:instrText>
+          <w:instrText xml:space="preserve"> PAGEREF _Toc182952347 \h </w:instrText>
         </w:r>
         <w:r>
           <w:rPr>
@@ -891,7 +891,7 @@
             <w:noProof/>
             <w:webHidden/>
           </w:rPr>
-          <w:t>8</w:t>
+          <w:t>9</w:t>
         </w:r>
         <w:r>
           <w:rPr>
@@ -951,7 +951,7 @@
           <w:color w:val="5B9BD5"/>
         </w:rPr>
       </w:pPr>
-      <w:bookmarkStart w:id="1" w:name="_Toc182826207"/>
+      <w:bookmarkStart w:id="1" w:name="_Toc182952340"/>
       <w:r>
         <w:rPr>
           <w:color w:val="5B9BD5"/>
@@ -1032,7 +1032,7 @@
           <w:color w:val="5B9BD5"/>
         </w:rPr>
       </w:pPr>
-      <w:bookmarkStart w:id="2" w:name="_Toc182826208"/>
+      <w:bookmarkStart w:id="2" w:name="_Toc182952341"/>
       <w:r>
         <w:rPr>
           <w:color w:val="5B9BD5"/>
@@ -1079,9 +1079,8 @@
         <w:pStyle w:val="ListParagraph"/>
         <w:numPr>
           <w:ilvl w:val="0"/>
-          <w:numId w:val="17"/>
+          <w:numId w:val="18"/>
         </w:numPr>
-        <w:ind w:left="720"/>
         <w:rPr>
           <w:rFonts w:ascii="Times New Roman" w:hAnsi="Times New Roman" w:cs="Times New Roman"/>
           <w:color w:val="auto"/>
@@ -1110,7 +1109,7 @@
           <w:szCs w:val="24"/>
           <w:lang w:eastAsia="es-ES"/>
         </w:rPr>
-        <w:t>: Al inicio de cada objetivo lineal, el robot debía dirigirse al punto más cercano a la recta para alinearse rápidamente con el segmento.</w:t>
+        <w:t>: Al inicio de cada objetivo lineal, el robot debía dirigirse al punto más cercano a la línea para alinearse rápidamente con el segmento.</w:t>
       </w:r>
     </w:p>
     <w:p>
@@ -1130,9 +1129,8 @@
         <w:pStyle w:val="ListParagraph"/>
         <w:numPr>
           <w:ilvl w:val="0"/>
-          <w:numId w:val="16"/>
+          <w:numId w:val="18"/>
         </w:numPr>
-        <w:ind w:left="720"/>
         <w:rPr>
           <w:rFonts w:ascii="Times New Roman" w:hAnsi="Times New Roman" w:cs="Times New Roman"/>
           <w:color w:val="auto"/>
@@ -1161,29 +1159,37 @@
           <w:szCs w:val="24"/>
           <w:lang w:eastAsia="es-ES"/>
         </w:rPr>
-        <w:t>: El robot mantendría siempre la velocidad lineal máxima, y el programa se encargaría de ajustar solo la velocidad angular. En los segmentos triangulares, se redujo la velocidad máxima en 0.2 unidades en la versión fuzzy y en 0.1 unidades en la versión normal, para darle tiempo suficiente al robot para girar y llegar al punto final del triángulo.</w:t>
-      </w:r>
-    </w:p>
-    <w:p>
-      <w:pPr>
-        <w:pStyle w:val="ListParagraph"/>
-        <w:rPr>
-          <w:rFonts w:ascii="Times New Roman" w:hAnsi="Times New Roman" w:cs="Times New Roman"/>
-          <w:color w:val="auto"/>
-          <w:sz w:val="24"/>
-          <w:szCs w:val="24"/>
-          <w:lang w:eastAsia="es-ES"/>
-        </w:rPr>
-      </w:pPr>
+        <w:t>: El robot siempre mantendría la velocidad lineal máxima, y el programa se encargaría de ajustar solo la velocidad angular. En los segmentos triangulares, se redujo la velocidad máxima en 0.1 unidades en la versión normal para darle tiempo suficiente al robot para girar y llegar al punto final del triángulo. En la versión fuzzy, se realizaron ajustes adicionales para maximizar la puntuación.</w:t>
+      </w:r>
+    </w:p>
+    <w:p>
+      <w:pPr>
+        <w:rPr>
+          <w:rFonts w:ascii="Times New Roman" w:hAnsi="Times New Roman" w:cs="Times New Roman"/>
+          <w:color w:val="auto"/>
+          <w:sz w:val="24"/>
+          <w:szCs w:val="24"/>
+          <w:lang w:eastAsia="es-ES"/>
+        </w:rPr>
+      </w:pPr>
+      <w:r>
+        <w:rPr>
+          <w:rFonts w:ascii="Times New Roman" w:hAnsi="Times New Roman" w:cs="Times New Roman"/>
+          <w:color w:val="auto"/>
+          <w:sz w:val="24"/>
+          <w:szCs w:val="24"/>
+          <w:lang w:eastAsia="es-ES"/>
+        </w:rPr>
+        <w:br w:type="page"/>
+      </w:r>
     </w:p>
     <w:p>
       <w:pPr>
         <w:pStyle w:val="ListParagraph"/>
         <w:numPr>
           <w:ilvl w:val="0"/>
-          <w:numId w:val="16"/>
+          <w:numId w:val="18"/>
         </w:numPr>
-        <w:ind w:left="720"/>
         <w:rPr>
           <w:rFonts w:ascii="Times New Roman" w:hAnsi="Times New Roman" w:cs="Times New Roman"/>
           <w:color w:val="auto"/>
@@ -1202,27 +1208,166 @@
           <w:szCs w:val="24"/>
           <w:lang w:eastAsia="es-ES"/>
         </w:rPr>
-        <w:t>Permitir giros mas bruscos</w:t>
-      </w:r>
-      <w:r>
-        <w:rPr>
-          <w:rFonts w:ascii="Times New Roman" w:hAnsi="Times New Roman" w:cs="Times New Roman"/>
-          <w:color w:val="auto"/>
-          <w:sz w:val="24"/>
-          <w:szCs w:val="24"/>
-          <w:lang w:eastAsia="es-ES"/>
-        </w:rPr>
-        <w:t>:</w:t>
-      </w:r>
-      <w:r>
-        <w:rPr>
-          <w:rFonts w:ascii="Times New Roman" w:hAnsi="Times New Roman" w:cs="Times New Roman"/>
-          <w:color w:val="auto"/>
-          <w:sz w:val="24"/>
-          <w:szCs w:val="24"/>
-          <w:lang w:eastAsia="es-ES"/>
-        </w:rPr>
-        <w:t xml:space="preserve"> El robot podrá girar de manera mas brusca en los triangulos en el modelo fuzzy para que llegue al punto final del segmento a altas velocidades.</w:t>
+        <w:lastRenderedPageBreak/>
+        <w:t>Conexión precisa entre segmentos</w:t>
+      </w:r>
+      <w:r>
+        <w:rPr>
+          <w:rFonts w:ascii="Times New Roman" w:hAnsi="Times New Roman" w:cs="Times New Roman"/>
+          <w:color w:val="auto"/>
+          <w:sz w:val="24"/>
+          <w:szCs w:val="24"/>
+          <w:lang w:eastAsia="es-ES"/>
+        </w:rPr>
+        <w:t>: Para conseguir una conexión precisa entre los segmentos triangulares y los lineales, se implementaron tres técnicas:</w:t>
+      </w:r>
+    </w:p>
+    <w:p>
+      <w:pPr>
+        <w:pStyle w:val="ListParagraph"/>
+        <w:numPr>
+          <w:ilvl w:val="1"/>
+          <w:numId w:val="18"/>
+        </w:numPr>
+        <w:rPr>
+          <w:rFonts w:ascii="Times New Roman" w:hAnsi="Times New Roman" w:cs="Times New Roman"/>
+          <w:color w:val="auto"/>
+          <w:sz w:val="24"/>
+          <w:szCs w:val="24"/>
+          <w:lang w:eastAsia="es-ES"/>
+        </w:rPr>
+      </w:pPr>
+      <w:r>
+        <w:rPr>
+          <w:rFonts w:ascii="Times New Roman" w:hAnsi="Times New Roman" w:cs="Times New Roman"/>
+          <w:b/>
+          <w:bCs/>
+          <w:color w:val="auto"/>
+          <w:sz w:val="24"/>
+          <w:szCs w:val="24"/>
+          <w:lang w:eastAsia="es-ES"/>
+        </w:rPr>
+        <w:t>Anticipación del Giro personalizada</w:t>
+      </w:r>
+      <w:r>
+        <w:rPr>
+          <w:rFonts w:ascii="Times New Roman" w:hAnsi="Times New Roman" w:cs="Times New Roman"/>
+          <w:color w:val="auto"/>
+          <w:sz w:val="24"/>
+          <w:szCs w:val="24"/>
+          <w:lang w:eastAsia="es-ES"/>
+        </w:rPr>
+        <w:t xml:space="preserve"> (aplicada a ambas versiones, explicada más adelante).</w:t>
+      </w:r>
+    </w:p>
+    <w:p>
+      <w:pPr>
+        <w:pStyle w:val="ListParagraph"/>
+        <w:numPr>
+          <w:ilvl w:val="1"/>
+          <w:numId w:val="18"/>
+        </w:numPr>
+        <w:rPr>
+          <w:rFonts w:ascii="Times New Roman" w:hAnsi="Times New Roman" w:cs="Times New Roman"/>
+          <w:color w:val="auto"/>
+          <w:sz w:val="24"/>
+          <w:szCs w:val="24"/>
+          <w:lang w:eastAsia="es-ES"/>
+        </w:rPr>
+      </w:pPr>
+      <w:r>
+        <w:rPr>
+          <w:rFonts w:ascii="Times New Roman" w:hAnsi="Times New Roman" w:cs="Times New Roman"/>
+          <w:b/>
+          <w:bCs/>
+          <w:color w:val="auto"/>
+          <w:sz w:val="24"/>
+          <w:szCs w:val="24"/>
+          <w:lang w:eastAsia="es-ES"/>
+        </w:rPr>
+        <w:t>Cambios manuales y precisos</w:t>
+      </w:r>
+      <w:r>
+        <w:rPr>
+          <w:rFonts w:ascii="Times New Roman" w:hAnsi="Times New Roman" w:cs="Times New Roman"/>
+          <w:color w:val="auto"/>
+          <w:sz w:val="24"/>
+          <w:szCs w:val="24"/>
+          <w:lang w:eastAsia="es-ES"/>
+        </w:rPr>
+        <w:t xml:space="preserve"> en las entradas y salidas del sistema fuzzy para ajustar la velocidad angular y asegurar que el robot girara más rápido o mantuviera la dirección recta con distintos niveles de error angular.</w:t>
+      </w:r>
+    </w:p>
+    <w:p>
+      <w:pPr>
+        <w:pStyle w:val="ListParagraph"/>
+        <w:numPr>
+          <w:ilvl w:val="1"/>
+          <w:numId w:val="18"/>
+        </w:numPr>
+        <w:rPr>
+          <w:rFonts w:ascii="Times New Roman" w:hAnsi="Times New Roman" w:cs="Times New Roman"/>
+          <w:color w:val="auto"/>
+          <w:sz w:val="24"/>
+          <w:szCs w:val="24"/>
+          <w:lang w:eastAsia="es-ES"/>
+        </w:rPr>
+      </w:pPr>
+      <w:r>
+        <w:rPr>
+          <w:rFonts w:ascii="Times New Roman" w:hAnsi="Times New Roman" w:cs="Times New Roman"/>
+          <w:b/>
+          <w:bCs/>
+          <w:color w:val="auto"/>
+          <w:sz w:val="24"/>
+          <w:szCs w:val="24"/>
+          <w:lang w:eastAsia="es-ES"/>
+        </w:rPr>
+        <w:t xml:space="preserve">Uso de un </w:t>
+      </w:r>
+      <w:r>
+        <w:rPr>
+          <w:rFonts w:ascii="Times New Roman" w:hAnsi="Times New Roman" w:cs="Times New Roman"/>
+          <w:b/>
+          <w:bCs/>
+          <w:color w:val="auto"/>
+          <w:sz w:val="24"/>
+          <w:szCs w:val="24"/>
+          <w:lang w:eastAsia="es-ES"/>
+        </w:rPr>
+        <w:t>target</w:t>
+      </w:r>
+      <w:r>
+        <w:rPr>
+          <w:rFonts w:ascii="Times New Roman" w:hAnsi="Times New Roman" w:cs="Times New Roman"/>
+          <w:b/>
+          <w:bCs/>
+          <w:color w:val="auto"/>
+          <w:sz w:val="24"/>
+          <w:szCs w:val="24"/>
+          <w:lang w:eastAsia="es-ES"/>
+        </w:rPr>
+        <w:t xml:space="preserve"> intermedio personalizado</w:t>
+      </w:r>
+      <w:r>
+        <w:rPr>
+          <w:rFonts w:ascii="Times New Roman" w:hAnsi="Times New Roman" w:cs="Times New Roman"/>
+          <w:color w:val="auto"/>
+          <w:sz w:val="24"/>
+          <w:szCs w:val="24"/>
+          <w:lang w:eastAsia="es-ES"/>
+        </w:rPr>
+        <w:t xml:space="preserve"> para cada triángulo, facilitando una transición recta hacia cada segmento lineal.</w:t>
+      </w:r>
+      <w:r>
+        <w:rPr>
+          <w:rFonts w:ascii="Times New Roman" w:hAnsi="Times New Roman" w:cs="Times New Roman"/>
+          <w:color w:val="auto"/>
+          <w:sz w:val="24"/>
+          <w:szCs w:val="24"/>
+          <w:lang w:eastAsia="es-ES"/>
+        </w:rPr>
+        <w:t xml:space="preserve"> (explicada más adelante)</w:t>
       </w:r>
     </w:p>
     <w:p>
@@ -1257,12 +1402,11 @@
           <w:color w:val="5B9BD5"/>
         </w:rPr>
       </w:pPr>
-      <w:bookmarkStart w:id="3" w:name="_Toc182826209"/>
+      <w:bookmarkStart w:id="3" w:name="_Toc182952342"/>
       <w:r>
         <w:rPr>
           <w:color w:val="5B9BD5"/>
         </w:rPr>
-        <w:lastRenderedPageBreak/>
         <w:t>Lógica Común</w:t>
       </w:r>
       <w:bookmarkEnd w:id="3"/>
@@ -1287,7 +1431,17 @@
           <w:szCs w:val="24"/>
           <w:lang w:eastAsia="es-ES"/>
         </w:rPr>
-        <w:t>Para que el robot se alineara y siguiera los segmentos lineales, se implementó la siguiente lógica:</w:t>
+        <w:t>Para que el robot se alineara y siguiera los segmentos lineales, se implementó la siguiente lógica</w:t>
+      </w:r>
+      <w:r>
+        <w:rPr>
+          <w:rFonts w:ascii="Times New Roman" w:hAnsi="Times New Roman" w:cs="Times New Roman"/>
+          <w:color w:val="auto"/>
+          <w:sz w:val="24"/>
+          <w:szCs w:val="24"/>
+          <w:lang w:eastAsia="es-ES"/>
+        </w:rPr>
+        <w:t xml:space="preserve"> en ambas versiones:</w:t>
       </w:r>
     </w:p>
     <w:p>
@@ -1396,16 +1550,24 @@
     </w:p>
     <w:p>
       <w:pPr>
-        <w:pStyle w:val="ListParagraph"/>
-        <w:ind w:left="0"/>
-        <w:rPr>
-          <w:rFonts w:ascii="Times New Roman" w:hAnsi="Times New Roman" w:cs="Times New Roman"/>
-          <w:color w:val="auto"/>
-          <w:sz w:val="24"/>
-          <w:szCs w:val="24"/>
-          <w:lang w:eastAsia="es-ES"/>
-        </w:rPr>
-      </w:pPr>
+        <w:rPr>
+          <w:rFonts w:ascii="Times New Roman" w:hAnsi="Times New Roman" w:cs="Times New Roman"/>
+          <w:color w:val="auto"/>
+          <w:sz w:val="24"/>
+          <w:szCs w:val="24"/>
+          <w:lang w:eastAsia="es-ES"/>
+        </w:rPr>
+      </w:pPr>
+      <w:r>
+        <w:rPr>
+          <w:rFonts w:ascii="Times New Roman" w:hAnsi="Times New Roman" w:cs="Times New Roman"/>
+          <w:color w:val="auto"/>
+          <w:sz w:val="24"/>
+          <w:szCs w:val="24"/>
+          <w:lang w:eastAsia="es-ES"/>
+        </w:rPr>
+        <w:br w:type="page"/>
+      </w:r>
     </w:p>
     <w:p>
       <w:pPr>
@@ -1433,6 +1595,7 @@
           <w:szCs w:val="24"/>
           <w:lang w:eastAsia="es-ES"/>
         </w:rPr>
+        <w:lastRenderedPageBreak/>
         <w:t>Anticipación del Giro</w:t>
       </w:r>
       <w:r>
@@ -1443,7 +1606,67 @@
           <w:szCs w:val="24"/>
           <w:lang w:eastAsia="es-ES"/>
         </w:rPr>
-        <w:t>: En ambas versiones (simple y fuzzy) implementé un FACT_ANTICIPACION_GIRO, un factor que ajusta el valor de k para que el robot anticipe los giros. Esto asegura que el giro no ocurra demasiado tarde, evitando un deslizamiento causado por la desaceleración angular. En la versión normal, este factor cambia dependiendo del segmento para maximizar la puntuación. Si se desea usar un único factor constante, se puede desactivar la variable MAXIMIZACION_DE_ESTE_EJERCICIO.</w:t>
+        <w:t xml:space="preserve">: </w:t>
+      </w:r>
+      <w:r>
+        <w:rPr>
+          <w:rFonts w:ascii="Times New Roman" w:hAnsi="Times New Roman" w:cs="Times New Roman"/>
+          <w:color w:val="auto"/>
+          <w:sz w:val="24"/>
+          <w:szCs w:val="24"/>
+          <w:lang w:eastAsia="es-ES"/>
+        </w:rPr>
+        <w:t xml:space="preserve">Implemente </w:t>
+      </w:r>
+      <w:r>
+        <w:rPr>
+          <w:rFonts w:ascii="Times New Roman" w:hAnsi="Times New Roman" w:cs="Times New Roman"/>
+          <w:color w:val="auto"/>
+          <w:sz w:val="24"/>
+          <w:szCs w:val="24"/>
+          <w:lang w:eastAsia="es-ES"/>
+        </w:rPr>
+        <w:t>un FACT_ANTICIPACION_GIRO, un factor que ajusta el valor de k para que el robot anticipe los giros</w:t>
+      </w:r>
+      <w:r>
+        <w:rPr>
+          <w:rFonts w:ascii="Times New Roman" w:hAnsi="Times New Roman" w:cs="Times New Roman"/>
+          <w:color w:val="auto"/>
+          <w:sz w:val="24"/>
+          <w:szCs w:val="24"/>
+          <w:lang w:eastAsia="es-ES"/>
+        </w:rPr>
+        <w:t>, aumentando la distancia del target point</w:t>
+      </w:r>
+      <w:r>
+        <w:rPr>
+          <w:rFonts w:ascii="Times New Roman" w:hAnsi="Times New Roman" w:cs="Times New Roman"/>
+          <w:color w:val="auto"/>
+          <w:sz w:val="24"/>
+          <w:szCs w:val="24"/>
+          <w:lang w:eastAsia="es-ES"/>
+        </w:rPr>
+        <w:t xml:space="preserve">. Esto asegura que el giro no ocurra demasiado tarde, evitando un deslizamiento causado por la desaceleración angular. </w:t>
+      </w:r>
+      <w:r>
+        <w:rPr>
+          <w:rFonts w:ascii="Times New Roman" w:hAnsi="Times New Roman" w:cs="Times New Roman"/>
+          <w:color w:val="auto"/>
+          <w:sz w:val="24"/>
+          <w:szCs w:val="24"/>
+          <w:lang w:eastAsia="es-ES"/>
+        </w:rPr>
+        <w:t xml:space="preserve">El valor de </w:t>
+      </w:r>
+      <w:r>
+        <w:rPr>
+          <w:rFonts w:ascii="Times New Roman" w:hAnsi="Times New Roman" w:cs="Times New Roman"/>
+          <w:color w:val="auto"/>
+          <w:sz w:val="24"/>
+          <w:szCs w:val="24"/>
+          <w:lang w:eastAsia="es-ES"/>
+        </w:rPr>
+        <w:t>este factor cambia dependiendo del segmento para maximizar la puntuación. Si se desea usar un único factor constante, se puede desactivar la variable MAXIMIZACION_DE_ESTE_EJERCICIO.</w:t>
       </w:r>
     </w:p>
     <w:p>
@@ -1494,49 +1717,19 @@
           <w:szCs w:val="24"/>
           <w:lang w:eastAsia="es-ES"/>
         </w:rPr>
-        <w:t xml:space="preserve">: </w:t>
-      </w:r>
-      <w:r>
-        <w:rPr>
-          <w:rFonts w:ascii="Times New Roman" w:hAnsi="Times New Roman" w:cs="Times New Roman"/>
-          <w:color w:val="auto"/>
-          <w:sz w:val="24"/>
-          <w:szCs w:val="24"/>
-          <w:lang w:eastAsia="es-ES"/>
-        </w:rPr>
-        <w:t>Para los segmentos de tipo triángulo, usé una lógica diferente. Utilicé las mismas funciones de seguimiento de línea, pero agregué un target intermedio entre el inicio y el fin. En la versión normal, este target es el punto medio del triángulo, mientras que en la versión fuzzy se desplaza una unidad en la dirección perpendicular al segmento. Esto se hizo porque noté que la versión fuzzy podía mejorar este aspecto, y dado que la versión normal daba menos puntos con este cambio, decidí mantenerla sin modificaciones</w:t>
-      </w:r>
-      <w:r>
-        <w:rPr>
-          <w:rFonts w:ascii="Times New Roman" w:hAnsi="Times New Roman" w:cs="Times New Roman"/>
-          <w:color w:val="auto"/>
-          <w:sz w:val="24"/>
-          <w:szCs w:val="24"/>
-          <w:lang w:eastAsia="es-ES"/>
-        </w:rPr>
-        <w:t>.</w:t>
-      </w:r>
-    </w:p>
-    <w:p>
-      <w:pPr>
-        <w:rPr>
-          <w:rFonts w:ascii="Times New Roman" w:hAnsi="Times New Roman" w:cs="Times New Roman"/>
-          <w:color w:val="auto"/>
-          <w:sz w:val="24"/>
-          <w:szCs w:val="24"/>
-          <w:lang w:eastAsia="es-ES"/>
-        </w:rPr>
-      </w:pPr>
-      <w:r>
-        <w:rPr>
-          <w:rFonts w:ascii="Times New Roman" w:hAnsi="Times New Roman" w:cs="Times New Roman"/>
-          <w:color w:val="auto"/>
-          <w:sz w:val="24"/>
-          <w:szCs w:val="24"/>
-          <w:lang w:eastAsia="es-ES"/>
-        </w:rPr>
-        <w:br w:type="page"/>
-      </w:r>
+        <w:t>: Para los segmentos de tipo triángulo, usé una lógica diferente. Utilicé las mismas funciones de seguimiento de línea, pero agregué un punto objetivo fijo intermedio entre el inicio y el fin. En la versión normal, este punto objetivo es el punto medio del triángulo, mientras que en la versión fuzzy se desplaza 'x' unidades en la dirección perpendicular al segmento inicio-fin y 'y' unidades en la dirección paralela al segmento inicio-fin hacia el punto inicial. Esto se hizo porque noté que la versión fuzzy mejoraba considerablemente este aspecto, pasando de una puntuación máxima de 47 a 67 (al encontrar el punto exacto donde el robot debía comenzar a girar para conectar de la mejor manera con la recta siguiente). Dado que la versión normal obtenía menos puntos con este cambio, decidí mantenerla sin modificaciones.</w:t>
+      </w:r>
+    </w:p>
+    <w:p>
+      <w:pPr>
+        <w:rPr>
+          <w:rFonts w:ascii="Times New Roman" w:hAnsi="Times New Roman" w:cs="Times New Roman"/>
+          <w:color w:val="auto"/>
+          <w:sz w:val="24"/>
+          <w:szCs w:val="24"/>
+          <w:lang w:eastAsia="es-ES"/>
+        </w:rPr>
+      </w:pPr>
     </w:p>
     <w:p>
       <w:pPr>
@@ -1564,30 +1757,37 @@
           <w:szCs w:val="24"/>
           <w:lang w:eastAsia="es-ES"/>
         </w:rPr>
-        <w:lastRenderedPageBreak/>
-        <w:t>T</w:t>
-      </w:r>
-      <w:r>
-        <w:rPr>
-          <w:rFonts w:ascii="Times New Roman" w:hAnsi="Times New Roman" w:cs="Times New Roman"/>
-          <w:b/>
-          <w:bCs/>
-          <w:color w:val="auto"/>
-          <w:sz w:val="24"/>
-          <w:szCs w:val="24"/>
-          <w:lang w:eastAsia="es-ES"/>
-        </w:rPr>
-        <w:t>olerancias con el target</w:t>
-      </w:r>
-      <w:r>
-        <w:rPr>
-          <w:rFonts w:ascii="Times New Roman" w:hAnsi="Times New Roman" w:cs="Times New Roman"/>
-          <w:color w:val="auto"/>
-          <w:sz w:val="24"/>
-          <w:szCs w:val="24"/>
-          <w:lang w:eastAsia="es-ES"/>
-        </w:rPr>
-        <w:t>: Para los segmentos lineales, la tolerancia del target final siempre se mantuvo en 0.5, tal como indicaba el enunciado de la práctica. Sin embargo, para los segmentos triangulares, modifiqué la tolerancia del target intermedio a 3 unidades para permitir una mayor flexibilidad, ya que no era el principal objetivo del recorrido. Para la tolerancia final del triángulo, también utilicé la establecida por la práctica</w:t>
+        <w:t>Tolerancias con el target</w:t>
+      </w:r>
+      <w:r>
+        <w:rPr>
+          <w:rFonts w:ascii="Times New Roman" w:hAnsi="Times New Roman" w:cs="Times New Roman"/>
+          <w:color w:val="auto"/>
+          <w:sz w:val="24"/>
+          <w:szCs w:val="24"/>
+          <w:lang w:eastAsia="es-ES"/>
+        </w:rPr>
+        <w:t xml:space="preserve">: Para los segmentos lineales, la tolerancia del target final siempre se mantuvo en 0.5, tal como indicaba el enunciado de la práctica. Sin embargo, para los segmentos triangulares, modifiqué la tolerancia del target </w:t>
+      </w:r>
+      <w:r>
+        <w:rPr>
+          <w:rFonts w:ascii="Times New Roman" w:hAnsi="Times New Roman" w:cs="Times New Roman"/>
+          <w:color w:val="auto"/>
+          <w:sz w:val="24"/>
+          <w:szCs w:val="24"/>
+          <w:lang w:eastAsia="es-ES"/>
+        </w:rPr>
+        <w:t xml:space="preserve">fijo </w:t>
+      </w:r>
+      <w:r>
+        <w:rPr>
+          <w:rFonts w:ascii="Times New Roman" w:hAnsi="Times New Roman" w:cs="Times New Roman"/>
+          <w:color w:val="auto"/>
+          <w:sz w:val="24"/>
+          <w:szCs w:val="24"/>
+          <w:lang w:eastAsia="es-ES"/>
+        </w:rPr>
+        <w:t>intermedio a 3 unidades para permitir una mayor flexibilidad, ya que no era el principal objetivo del recorrido. Para la tolerancia final del triángulo, también utilicé la establecida por la práctica</w:t>
       </w:r>
       <w:r>
         <w:rPr>
@@ -1610,6 +1810,16 @@
           <w:lang w:eastAsia="es-ES"/>
         </w:rPr>
       </w:pPr>
+      <w:r>
+        <w:rPr>
+          <w:rFonts w:ascii="Times New Roman" w:hAnsi="Times New Roman" w:cs="Times New Roman"/>
+          <w:color w:val="auto"/>
+          <w:sz w:val="24"/>
+          <w:szCs w:val="24"/>
+          <w:lang w:eastAsia="es-ES"/>
+        </w:rPr>
+        <w:br w:type="page"/>
+      </w:r>
     </w:p>
     <w:p>
       <w:pPr>
@@ -1643,7 +1853,7 @@
           <w:color w:val="5B9BD5"/>
         </w:rPr>
       </w:pPr>
-      <w:bookmarkStart w:id="4" w:name="_Toc182826210"/>
+      <w:bookmarkStart w:id="4" w:name="_Toc182952343"/>
       <w:r>
         <w:rPr>
           <w:color w:val="5B9BD5"/>
@@ -1691,7 +1901,7 @@
           <w:lang w:eastAsia="es-ES"/>
         </w:rPr>
       </w:pPr>
-      <w:bookmarkStart w:id="5" w:name="_Toc182826211"/>
+      <w:bookmarkStart w:id="5" w:name="_Toc182952344"/>
       <w:r>
         <w:rPr>
           <w:lang w:eastAsia="es-ES"/>
@@ -1894,7 +2104,7 @@
           <w:lang w:eastAsia="es-ES"/>
         </w:rPr>
       </w:pPr>
-      <w:bookmarkStart w:id="6" w:name="_Toc182826212"/>
+      <w:bookmarkStart w:id="6" w:name="_Toc182952345"/>
       <w:r>
         <w:rPr>
           <w:lang w:eastAsia="es-ES"/>
@@ -2188,7 +2398,7 @@
           <w:lang w:eastAsia="es-ES"/>
         </w:rPr>
       </w:pPr>
-      <w:bookmarkStart w:id="7" w:name="_Toc182826213"/>
+      <w:bookmarkStart w:id="7" w:name="_Toc182952346"/>
       <w:r>
         <w:rPr>
           <w:lang w:eastAsia="es-ES"/>
@@ -2592,17 +2802,6 @@
         </w:rPr>
         <w:t>Este proceso garantiza que el robot realice los giros de manera controlada y sin cambios bruscos que podrían causar inestabilidad en su movimiento.</w:t>
       </w:r>
-    </w:p>
-    <w:p>
-      <w:pPr>
-        <w:rPr>
-          <w:rFonts w:ascii="Times New Roman" w:hAnsi="Times New Roman" w:cs="Times New Roman"/>
-          <w:color w:val="auto"/>
-          <w:sz w:val="24"/>
-          <w:szCs w:val="24"/>
-          <w:lang w:eastAsia="es-ES"/>
-        </w:rPr>
-      </w:pPr>
     </w:p>
     <w:p>
       <w:pPr>
@@ -2636,7 +2835,7 @@
           <w:color w:val="5B9BD5"/>
         </w:rPr>
       </w:pPr>
-      <w:bookmarkStart w:id="8" w:name="_Toc182826214"/>
+      <w:bookmarkStart w:id="8" w:name="_Toc182952347"/>
       <w:r>
         <w:rPr>
           <w:color w:val="5B9BD5"/>
@@ -2666,59 +2865,42 @@
           <w:sz w:val="24"/>
           <w:szCs w:val="24"/>
         </w:rPr>
-        <w:t>Tras probar muchas veces ambos códigos, he llegado a las siguientes conclusiones:</w:t>
-      </w:r>
-    </w:p>
-    <w:p>
-      <w:pPr>
-        <w:rPr>
-          <w:rFonts w:ascii="Times New Roman" w:hAnsi="Times New Roman" w:cs="Times New Roman"/>
-          <w:sz w:val="24"/>
-          <w:szCs w:val="24"/>
-        </w:rPr>
-      </w:pPr>
-      <w:r>
-        <w:rPr>
-          <w:rFonts w:ascii="Times New Roman" w:hAnsi="Times New Roman" w:cs="Times New Roman"/>
-          <w:sz w:val="24"/>
-          <w:szCs w:val="24"/>
-        </w:rPr>
-        <w:t>El modelo difuso es mucho más inestable. Dependiendo de la ejecución, el modelo difuso puede hacer entre 37 y 45 puntos. No estoy seguro de a qué se debe esto, pero influye mucho la manera en la cual el sistema conecta desde el triángulo 2 al segmento 3. Sin embargo, el sistema no difuso es mucho más estable, ya que siempre obtiene una puntuación cercana a los 43 puntos.</w:t>
-      </w:r>
-    </w:p>
-    <w:p>
-      <w:pPr>
-        <w:rPr>
-          <w:rFonts w:ascii="Times New Roman" w:hAnsi="Times New Roman" w:cs="Times New Roman"/>
-          <w:sz w:val="24"/>
-          <w:szCs w:val="24"/>
-        </w:rPr>
-      </w:pPr>
-      <w:r>
-        <w:rPr>
-          <w:rFonts w:ascii="Times New Roman" w:hAnsi="Times New Roman" w:cs="Times New Roman"/>
-          <w:sz w:val="24"/>
-          <w:szCs w:val="24"/>
-        </w:rPr>
-        <w:t>El sistema difuso es mucho mejor a la hora de conectar las trayectorias de salida de los triángulos con la entrada a los segmentos lineales, pero el sistema no difuso realiza un seguimiento impecable de los segmentos lineales, consiguiendo sumar muchos más puntos en estos tramos. Es decir, para un problema base en el cual el robot tuviera que seguir varias líneas en muchas posiciones distintas, el sistema fuzzy obtendría ventaja. Sin embargo, si solo hubiera que seguir una línea recta, el modelo simple superaría al modelo fuzzy en puntos. Esto se debe a que el sistema difuso calcula la velocidad angular en base a variables ya definidas, mientras que el modelo simple calcula exactamente cuál debe ser la velocidad angular para reducir el error en cada iteración</w:t>
-      </w:r>
-      <w:r>
-        <w:rPr>
-          <w:rFonts w:ascii="Times New Roman" w:hAnsi="Times New Roman" w:cs="Times New Roman"/>
-          <w:sz w:val="24"/>
-          <w:szCs w:val="24"/>
-        </w:rPr>
-        <w:t>.</w:t>
-      </w:r>
-    </w:p>
-    <w:p>
-      <w:pPr>
-        <w:rPr>
-          <w:rFonts w:ascii="Times New Roman" w:hAnsi="Times New Roman" w:cs="Times New Roman"/>
-          <w:sz w:val="24"/>
-          <w:szCs w:val="24"/>
-        </w:rPr>
-      </w:pPr>
+        <w:t>Tras probar ambos códigos en numerosas ocasiones, he llegado a las siguientes conclusiones:</w:t>
+      </w:r>
+    </w:p>
+    <w:p>
+      <w:pPr>
+        <w:rPr>
+          <w:rFonts w:ascii="Times New Roman" w:hAnsi="Times New Roman" w:cs="Times New Roman"/>
+          <w:sz w:val="24"/>
+          <w:szCs w:val="24"/>
+        </w:rPr>
+      </w:pPr>
+      <w:r>
+        <w:rPr>
+          <w:rFonts w:ascii="Times New Roman" w:hAnsi="Times New Roman" w:cs="Times New Roman"/>
+          <w:sz w:val="24"/>
+          <w:szCs w:val="24"/>
+        </w:rPr>
+        <w:t>El modelo difuso es mucho más fácil de mejorar. Con algunos ajustes simples, se puede lograr que el robot siga el segmento de manera mucho más recta. Además, el modelo difuso se adapta mucho mejor a los cambios en tiempo real. Por otro lado, el modelo convencional, a menos que se tengan todos los segmentos previamente calculados, tiene dificultades para superar al sistema difuso. Para que esto ocurra, sería necesario tener la capacidad de calcular la trayectoria perfecta de cada tipo de segmento o de todos ellos simultáneamente.</w:t>
+      </w:r>
+    </w:p>
+    <w:p>
+      <w:pPr>
+        <w:rPr>
+          <w:rFonts w:ascii="Times New Roman" w:hAnsi="Times New Roman" w:cs="Times New Roman"/>
+          <w:sz w:val="24"/>
+          <w:szCs w:val="24"/>
+        </w:rPr>
+      </w:pPr>
+      <w:r>
+        <w:rPr>
+          <w:rFonts w:ascii="Times New Roman" w:hAnsi="Times New Roman" w:cs="Times New Roman"/>
+          <w:sz w:val="24"/>
+          <w:szCs w:val="24"/>
+        </w:rPr>
+        <w:t>El sistema difuso también resulta más efectivo al conectar las trayectorias de salida de los triángulos con la entrada a los segmentos lineales. No obstante, el sistema convencional realiza un seguimiento impecable de los segmentos lineales. En resumen, para un problema donde el robot deba seguir múltiples líneas en diferentes posiciones, el sistema difuso tiene una clara ventaja. Sin embargo, si solo se tratara de seguir una línea recta, el modelo simple podría superar al modelo difuso en términos de puntuación, debido a su mayor precisión en los cálculos. Esto dependería de cuán precisas sean las variables difusas definidas. Esto se debe a que el sistema difuso calcula la velocidad angular en función de variables ya establecidas, mientras que el modelo simple calcula exactamente la velocidad angular necesaria para reducir el error en cada iteración.</w:t>
+      </w:r>
       <w:r>
         <w:rPr>
           <w:rFonts w:ascii="Times New Roman" w:hAnsi="Times New Roman" w:cs="Times New Roman"/>
@@ -2754,6 +2936,14 @@
         </w:rPr>
         <w:t>Captura 1: modelo no fuzzy</w:t>
       </w:r>
+      <w:r>
+        <w:rPr>
+          <w:rFonts w:ascii="Times New Roman" w:hAnsi="Times New Roman" w:cs="Times New Roman"/>
+          <w:sz w:val="24"/>
+          <w:szCs w:val="24"/>
+        </w:rPr>
+        <w:t xml:space="preserve"> (43)</w:t>
+      </w:r>
     </w:p>
     <w:p>
       <w:pPr>
@@ -2770,6 +2960,14 @@
           <w:szCs w:val="24"/>
         </w:rPr>
         <w:t>Captura 2: modelo fuzzy</w:t>
+      </w:r>
+      <w:r>
+        <w:rPr>
+          <w:rFonts w:ascii="Times New Roman" w:hAnsi="Times New Roman" w:cs="Times New Roman"/>
+          <w:sz w:val="24"/>
+          <w:szCs w:val="24"/>
+        </w:rPr>
+        <w:t xml:space="preserve"> (67)</w:t>
       </w:r>
     </w:p>
     <w:p>
@@ -2793,25 +2991,17 @@
         </w:rPr>
         <w:lastRenderedPageBreak/>
         <w:drawing>
-          <wp:anchor distT="0" distB="0" distL="114300" distR="114300" simplePos="0" relativeHeight="251658240" behindDoc="1" locked="0" layoutInCell="1" allowOverlap="1" wp14:anchorId="5FA477E5" wp14:editId="51CA22EA">
+          <wp:anchor distT="0" distB="0" distL="114300" distR="114300" simplePos="0" relativeHeight="251658240" behindDoc="1" locked="0" layoutInCell="1" allowOverlap="1" wp14:anchorId="5FA477E5" wp14:editId="0757DE36">
             <wp:simplePos x="0" y="0"/>
             <wp:positionH relativeFrom="margin">
-              <wp:posOffset>457200</wp:posOffset>
+              <wp:posOffset>427990</wp:posOffset>
             </wp:positionH>
             <wp:positionV relativeFrom="paragraph">
-              <wp:posOffset>0</wp:posOffset>
+              <wp:posOffset>-123825</wp:posOffset>
             </wp:positionV>
-            <wp:extent cx="5264150" cy="4314825"/>
+            <wp:extent cx="5334000" cy="4372078"/>
             <wp:effectExtent l="0" t="0" r="0" b="9525"/>
-            <wp:wrapTight wrapText="bothSides">
-              <wp:wrapPolygon edited="0">
-                <wp:start x="0" y="0"/>
-                <wp:lineTo x="0" y="21552"/>
-                <wp:lineTo x="21496" y="21552"/>
-                <wp:lineTo x="21496" y="0"/>
-                <wp:lineTo x="0" y="0"/>
-              </wp:wrapPolygon>
-            </wp:wrapTight>
+            <wp:wrapNone/>
             <wp:docPr id="1369753424" name="Picture 1"/>
             <wp:cNvGraphicFramePr>
               <a:graphicFrameLocks xmlns:a="http://schemas.openxmlformats.org/drawingml/2006/main" noChangeAspect="1"/>
@@ -2839,7 +3029,7 @@
                   <pic:spPr bwMode="auto">
                     <a:xfrm>
                       <a:off x="0" y="0"/>
-                      <a:ext cx="5264150" cy="4314825"/>
+                      <a:ext cx="5334000" cy="4372078"/>
                     </a:xfrm>
                     <a:prstGeom prst="rect">
                       <a:avLst/>
@@ -2997,47 +3187,26 @@
           <w:lang w:eastAsia="es-ES"/>
         </w:rPr>
       </w:pPr>
-    </w:p>
-    <w:p>
-      <w:pPr>
-        <w:rPr>
-          <w:rFonts w:ascii="Times New Roman" w:hAnsi="Times New Roman" w:cs="Times New Roman"/>
-          <w:color w:val="auto"/>
-          <w:sz w:val="24"/>
-          <w:szCs w:val="24"/>
-          <w:lang w:eastAsia="es-ES"/>
-        </w:rPr>
-      </w:pPr>
       <w:r>
         <w:rPr>
           <w:rFonts w:ascii="Times New Roman" w:hAnsi="Times New Roman" w:cs="Times New Roman"/>
           <w:noProof/>
-          <w:color w:val="auto"/>
-          <w:sz w:val="24"/>
-          <w:szCs w:val="24"/>
-          <w:lang w:eastAsia="es-ES"/>
+          <w:sz w:val="24"/>
+          <w:szCs w:val="24"/>
         </w:rPr>
         <w:drawing>
-          <wp:anchor distT="0" distB="0" distL="114300" distR="114300" simplePos="0" relativeHeight="251659264" behindDoc="1" locked="0" layoutInCell="1" allowOverlap="1" wp14:anchorId="259333BD" wp14:editId="344EFF7A">
+          <wp:anchor distT="0" distB="0" distL="114300" distR="114300" simplePos="0" relativeHeight="251659264" behindDoc="1" locked="0" layoutInCell="1" allowOverlap="1" wp14:anchorId="0E73AFB9" wp14:editId="4A1CB47D">
             <wp:simplePos x="0" y="0"/>
             <wp:positionH relativeFrom="margin">
-              <wp:align>center</wp:align>
+              <wp:posOffset>426085</wp:posOffset>
             </wp:positionH>
             <wp:positionV relativeFrom="paragraph">
-              <wp:posOffset>27940</wp:posOffset>
+              <wp:posOffset>335915</wp:posOffset>
             </wp:positionV>
-            <wp:extent cx="5263515" cy="4328160"/>
+            <wp:extent cx="5337677" cy="4467225"/>
             <wp:effectExtent l="0" t="0" r="0" b="0"/>
-            <wp:wrapTight wrapText="bothSides">
-              <wp:wrapPolygon edited="0">
-                <wp:start x="0" y="0"/>
-                <wp:lineTo x="0" y="21486"/>
-                <wp:lineTo x="21498" y="21486"/>
-                <wp:lineTo x="21498" y="0"/>
-                <wp:lineTo x="0" y="0"/>
-              </wp:wrapPolygon>
-            </wp:wrapTight>
-            <wp:docPr id="264426513" name="Picture 2"/>
+            <wp:wrapNone/>
+            <wp:docPr id="1721313818" name="Picture 1"/>
             <wp:cNvGraphicFramePr>
               <a:graphicFrameLocks xmlns:a="http://schemas.openxmlformats.org/drawingml/2006/main" noChangeAspect="1"/>
             </wp:cNvGraphicFramePr>
@@ -3045,7 +3214,7 @@
               <a:graphicData uri="http://schemas.openxmlformats.org/drawingml/2006/picture">
                 <pic:pic xmlns:pic="http://schemas.openxmlformats.org/drawingml/2006/picture">
                   <pic:nvPicPr>
-                    <pic:cNvPr id="0" name="Picture 2"/>
+                    <pic:cNvPr id="0" name="Picture 1"/>
                     <pic:cNvPicPr>
                       <a:picLocks noChangeAspect="1" noChangeArrowheads="1"/>
                     </pic:cNvPicPr>
@@ -3058,13 +3227,13 @@
                         </a:ext>
                       </a:extLst>
                     </a:blip>
-                    <a:srcRect t="9223"/>
+                    <a:srcRect t="7797"/>
                     <a:stretch/>
                   </pic:blipFill>
                   <pic:spPr bwMode="auto">
                     <a:xfrm>
                       <a:off x="0" y="0"/>
-                      <a:ext cx="5263515" cy="4328160"/>
+                      <a:ext cx="5337677" cy="4467225"/>
                     </a:xfrm>
                     <a:prstGeom prst="rect">
                       <a:avLst/>
@@ -3091,6 +3260,17 @@
           </wp:anchor>
         </w:drawing>
       </w:r>
+    </w:p>
+    <w:p>
+      <w:pPr>
+        <w:rPr>
+          <w:rFonts w:ascii="Times New Roman" w:hAnsi="Times New Roman" w:cs="Times New Roman"/>
+          <w:color w:val="auto"/>
+          <w:sz w:val="24"/>
+          <w:szCs w:val="24"/>
+          <w:lang w:eastAsia="es-ES"/>
+        </w:rPr>
+      </w:pPr>
       <w:r>
         <w:rPr>
           <w:rFonts w:ascii="Times New Roman" w:hAnsi="Times New Roman" w:cs="Times New Roman"/>
@@ -3216,7 +3396,16 @@
         <w:color w:val="E09B3B" w:themeColor="accent1"/>
         <w:sz w:val="22"/>
       </w:rPr>
-      <w:t>18</w:t>
+      <w:t>1</w:t>
+    </w:r>
+    <w:r>
+      <w:rPr>
+        <w:caps/>
+        <w:noProof/>
+        <w:color w:val="E09B3B" w:themeColor="accent1"/>
+        <w:sz w:val="22"/>
+      </w:rPr>
+      <w:t>9</w:t>
     </w:r>
     <w:r>
       <w:rPr>
@@ -4068,6 +4257,151 @@
     </w:lvl>
   </w:abstractNum>
   <w:abstractNum w:abstractNumId="7" w15:restartNumberingAfterBreak="0">
+    <w:nsid w:val="1B1D687D"/>
+    <w:multiLevelType w:val="multilevel"/>
+    <w:tmpl w:val="A6FCC5CA"/>
+    <w:lvl w:ilvl="0">
+      <w:start w:val="1"/>
+      <w:numFmt w:val="bullet"/>
+      <w:lvlText w:val=""/>
+      <w:lvlJc w:val="left"/>
+      <w:pPr>
+        <w:tabs>
+          <w:tab w:val="num" w:pos="720"/>
+        </w:tabs>
+        <w:ind w:left="720" w:hanging="360"/>
+      </w:pPr>
+      <w:rPr>
+        <w:rFonts w:ascii="Symbol" w:hAnsi="Symbol" w:hint="default"/>
+        <w:sz w:val="20"/>
+      </w:rPr>
+    </w:lvl>
+    <w:lvl w:ilvl="1">
+      <w:start w:val="1"/>
+      <w:numFmt w:val="decimal"/>
+      <w:lvlText w:val="%2."/>
+      <w:lvlJc w:val="left"/>
+      <w:pPr>
+        <w:tabs>
+          <w:tab w:val="num" w:pos="1440"/>
+        </w:tabs>
+        <w:ind w:left="1440" w:hanging="360"/>
+      </w:pPr>
+    </w:lvl>
+    <w:lvl w:ilvl="2" w:tentative="1">
+      <w:start w:val="1"/>
+      <w:numFmt w:val="bullet"/>
+      <w:lvlText w:val=""/>
+      <w:lvlJc w:val="left"/>
+      <w:pPr>
+        <w:tabs>
+          <w:tab w:val="num" w:pos="2160"/>
+        </w:tabs>
+        <w:ind w:left="2160" w:hanging="360"/>
+      </w:pPr>
+      <w:rPr>
+        <w:rFonts w:ascii="Wingdings" w:hAnsi="Wingdings" w:hint="default"/>
+        <w:sz w:val="20"/>
+      </w:rPr>
+    </w:lvl>
+    <w:lvl w:ilvl="3" w:tentative="1">
+      <w:start w:val="1"/>
+      <w:numFmt w:val="bullet"/>
+      <w:lvlText w:val=""/>
+      <w:lvlJc w:val="left"/>
+      <w:pPr>
+        <w:tabs>
+          <w:tab w:val="num" w:pos="2880"/>
+        </w:tabs>
+        <w:ind w:left="2880" w:hanging="360"/>
+      </w:pPr>
+      <w:rPr>
+        <w:rFonts w:ascii="Wingdings" w:hAnsi="Wingdings" w:hint="default"/>
+        <w:sz w:val="20"/>
+      </w:rPr>
+    </w:lvl>
+    <w:lvl w:ilvl="4" w:tentative="1">
+      <w:start w:val="1"/>
+      <w:numFmt w:val="bullet"/>
+      <w:lvlText w:val=""/>
+      <w:lvlJc w:val="left"/>
+      <w:pPr>
+        <w:tabs>
+          <w:tab w:val="num" w:pos="3600"/>
+        </w:tabs>
+        <w:ind w:left="3600" w:hanging="360"/>
+      </w:pPr>
+      <w:rPr>
+        <w:rFonts w:ascii="Wingdings" w:hAnsi="Wingdings" w:hint="default"/>
+        <w:sz w:val="20"/>
+      </w:rPr>
+    </w:lvl>
+    <w:lvl w:ilvl="5" w:tentative="1">
+      <w:start w:val="1"/>
+      <w:numFmt w:val="bullet"/>
+      <w:lvlText w:val=""/>
+      <w:lvlJc w:val="left"/>
+      <w:pPr>
+        <w:tabs>
+          <w:tab w:val="num" w:pos="4320"/>
+        </w:tabs>
+        <w:ind w:left="4320" w:hanging="360"/>
+      </w:pPr>
+      <w:rPr>
+        <w:rFonts w:ascii="Wingdings" w:hAnsi="Wingdings" w:hint="default"/>
+        <w:sz w:val="20"/>
+      </w:rPr>
+    </w:lvl>
+    <w:lvl w:ilvl="6" w:tentative="1">
+      <w:start w:val="1"/>
+      <w:numFmt w:val="bullet"/>
+      <w:lvlText w:val=""/>
+      <w:lvlJc w:val="left"/>
+      <w:pPr>
+        <w:tabs>
+          <w:tab w:val="num" w:pos="5040"/>
+        </w:tabs>
+        <w:ind w:left="5040" w:hanging="360"/>
+      </w:pPr>
+      <w:rPr>
+        <w:rFonts w:ascii="Wingdings" w:hAnsi="Wingdings" w:hint="default"/>
+        <w:sz w:val="20"/>
+      </w:rPr>
+    </w:lvl>
+    <w:lvl w:ilvl="7" w:tentative="1">
+      <w:start w:val="1"/>
+      <w:numFmt w:val="bullet"/>
+      <w:lvlText w:val=""/>
+      <w:lvlJc w:val="left"/>
+      <w:pPr>
+        <w:tabs>
+          <w:tab w:val="num" w:pos="5760"/>
+        </w:tabs>
+        <w:ind w:left="5760" w:hanging="360"/>
+      </w:pPr>
+      <w:rPr>
+        <w:rFonts w:ascii="Wingdings" w:hAnsi="Wingdings" w:hint="default"/>
+        <w:sz w:val="20"/>
+      </w:rPr>
+    </w:lvl>
+    <w:lvl w:ilvl="8" w:tentative="1">
+      <w:start w:val="1"/>
+      <w:numFmt w:val="bullet"/>
+      <w:lvlText w:val=""/>
+      <w:lvlJc w:val="left"/>
+      <w:pPr>
+        <w:tabs>
+          <w:tab w:val="num" w:pos="6480"/>
+        </w:tabs>
+        <w:ind w:left="6480" w:hanging="360"/>
+      </w:pPr>
+      <w:rPr>
+        <w:rFonts w:ascii="Wingdings" w:hAnsi="Wingdings" w:hint="default"/>
+        <w:sz w:val="20"/>
+      </w:rPr>
+    </w:lvl>
+  </w:abstractNum>
+  <w:abstractNum w:abstractNumId="8" w15:restartNumberingAfterBreak="0">
     <w:nsid w:val="1D020EAC"/>
     <w:multiLevelType w:val="multilevel"/>
     <w:tmpl w:val="6480156A"/>
@@ -4189,7 +4523,7 @@
       </w:rPr>
     </w:lvl>
   </w:abstractNum>
-  <w:abstractNum w:abstractNumId="8" w15:restartNumberingAfterBreak="0">
+  <w:abstractNum w:abstractNumId="9" w15:restartNumberingAfterBreak="0">
     <w:nsid w:val="2291496B"/>
     <w:multiLevelType w:val="hybridMultilevel"/>
     <w:tmpl w:val="8B86F606"/>
@@ -4305,7 +4639,7 @@
       </w:rPr>
     </w:lvl>
   </w:abstractNum>
-  <w:abstractNum w:abstractNumId="9" w15:restartNumberingAfterBreak="0">
+  <w:abstractNum w:abstractNumId="10" w15:restartNumberingAfterBreak="0">
     <w:nsid w:val="268E61CA"/>
     <w:multiLevelType w:val="hybridMultilevel"/>
     <w:tmpl w:val="2C1EDADE"/>
@@ -4418,7 +4752,7 @@
       </w:rPr>
     </w:lvl>
   </w:abstractNum>
-  <w:abstractNum w:abstractNumId="10" w15:restartNumberingAfterBreak="0">
+  <w:abstractNum w:abstractNumId="11" w15:restartNumberingAfterBreak="0">
     <w:nsid w:val="50115C1E"/>
     <w:multiLevelType w:val="multilevel"/>
     <w:tmpl w:val="65B8C054"/>
@@ -4531,7 +4865,7 @@
       </w:rPr>
     </w:lvl>
   </w:abstractNum>
-  <w:abstractNum w:abstractNumId="11" w15:restartNumberingAfterBreak="0">
+  <w:abstractNum w:abstractNumId="12" w15:restartNumberingAfterBreak="0">
     <w:nsid w:val="61814F07"/>
     <w:multiLevelType w:val="multilevel"/>
     <w:tmpl w:val="F08603CA"/>
@@ -4680,7 +5014,7 @@
       </w:rPr>
     </w:lvl>
   </w:abstractNum>
-  <w:abstractNum w:abstractNumId="12" w15:restartNumberingAfterBreak="0">
+  <w:abstractNum w:abstractNumId="13" w15:restartNumberingAfterBreak="0">
     <w:nsid w:val="6DF52C73"/>
     <w:multiLevelType w:val="multilevel"/>
     <w:tmpl w:val="FF1EDB68"/>
@@ -4793,7 +5127,7 @@
       </w:rPr>
     </w:lvl>
   </w:abstractNum>
-  <w:abstractNum w:abstractNumId="13" w15:restartNumberingAfterBreak="0">
+  <w:abstractNum w:abstractNumId="14" w15:restartNumberingAfterBreak="0">
     <w:nsid w:val="6EE9315F"/>
     <w:multiLevelType w:val="multilevel"/>
     <w:tmpl w:val="744052EE"/>
@@ -4914,7 +5248,7 @@
       </w:rPr>
     </w:lvl>
   </w:abstractNum>
-  <w:abstractNum w:abstractNumId="14" w15:restartNumberingAfterBreak="0">
+  <w:abstractNum w:abstractNumId="15" w15:restartNumberingAfterBreak="0">
     <w:nsid w:val="728110EC"/>
     <w:multiLevelType w:val="hybridMultilevel"/>
     <w:tmpl w:val="A330FC92"/>
@@ -5007,7 +5341,7 @@
       </w:pPr>
     </w:lvl>
   </w:abstractNum>
-  <w:abstractNum w:abstractNumId="15" w15:restartNumberingAfterBreak="0">
+  <w:abstractNum w:abstractNumId="16" w15:restartNumberingAfterBreak="0">
     <w:nsid w:val="744963E4"/>
     <w:multiLevelType w:val="hybridMultilevel"/>
     <w:tmpl w:val="0B725B38"/>
@@ -5133,49 +5467,52 @@
     </w:lvlOverride>
   </w:num>
   <w:num w:numId="3" w16cid:durableId="556548850">
-    <w:abstractNumId w:val="8"/>
+    <w:abstractNumId w:val="9"/>
   </w:num>
   <w:num w:numId="4" w16cid:durableId="14119573">
     <w:abstractNumId w:val="0"/>
   </w:num>
   <w:num w:numId="5" w16cid:durableId="2054884032">
-    <w:abstractNumId w:val="15"/>
+    <w:abstractNumId w:val="16"/>
   </w:num>
   <w:num w:numId="6" w16cid:durableId="295139593">
-    <w:abstractNumId w:val="14"/>
+    <w:abstractNumId w:val="15"/>
   </w:num>
   <w:num w:numId="7" w16cid:durableId="1521045485">
     <w:abstractNumId w:val="2"/>
   </w:num>
   <w:num w:numId="8" w16cid:durableId="2049454101">
-    <w:abstractNumId w:val="7"/>
+    <w:abstractNumId w:val="8"/>
   </w:num>
   <w:num w:numId="9" w16cid:durableId="2073960303">
     <w:abstractNumId w:val="4"/>
   </w:num>
   <w:num w:numId="10" w16cid:durableId="1451633536">
-    <w:abstractNumId w:val="11"/>
+    <w:abstractNumId w:val="12"/>
   </w:num>
   <w:num w:numId="11" w16cid:durableId="1219438155">
-    <w:abstractNumId w:val="13"/>
+    <w:abstractNumId w:val="14"/>
   </w:num>
   <w:num w:numId="12" w16cid:durableId="1091512041">
     <w:abstractNumId w:val="6"/>
   </w:num>
   <w:num w:numId="13" w16cid:durableId="1910652042">
-    <w:abstractNumId w:val="12"/>
+    <w:abstractNumId w:val="13"/>
   </w:num>
   <w:num w:numId="14" w16cid:durableId="1830368842">
-    <w:abstractNumId w:val="10"/>
+    <w:abstractNumId w:val="11"/>
   </w:num>
   <w:num w:numId="15" w16cid:durableId="110440463">
     <w:abstractNumId w:val="3"/>
   </w:num>
   <w:num w:numId="16" w16cid:durableId="1238831559">
-    <w:abstractNumId w:val="9"/>
+    <w:abstractNumId w:val="10"/>
   </w:num>
   <w:num w:numId="17" w16cid:durableId="1363018465">
     <w:abstractNumId w:val="5"/>
+  </w:num>
+  <w:num w:numId="18" w16cid:durableId="772625195">
+    <w:abstractNumId w:val="7"/>
   </w:num>
 </w:numbering>
 </file>
@@ -5802,6 +6139,7 @@
   <w:style w:type="character" w:default="1" w:styleId="DefaultParagraphFont">
     <w:name w:val="Default Paragraph Font"/>
     <w:uiPriority w:val="1"/>
+    <w:semiHidden/>
     <w:unhideWhenUsed/>
   </w:style>
   <w:style w:type="table" w:default="1" w:styleId="TableNormal">

</xml_diff>